<commit_message>
updated origin and branching doc
</commit_message>
<xml_diff>
--- a/origin_branching_and_how_it_works.docx
+++ b/origin_branching_and_how_it_works.docx
@@ -70,7 +70,7 @@
     <w:p>
       <w:r>
         <w:pict w14:anchorId="70F1B620">
-          <v:rect id="_x0000_i1055" style="width:0;height:1.5pt" o:hralign="center" o:hrstd="t" o:hr="t" fillcolor="#a0a0a0" stroked="f"/>
+          <v:rect id="_x0000_i1025" style="width:0;height:1.5pt" o:hralign="center" o:hrstd="t" o:hr="t" fillcolor="#a0a0a0" stroked="f"/>
         </w:pict>
       </w:r>
     </w:p>
@@ -184,7 +184,7 @@
     <w:p>
       <w:r>
         <w:pict w14:anchorId="03E4D6A6">
-          <v:rect id="_x0000_i1056" style="width:0;height:1.5pt" o:hralign="center" o:hrstd="t" o:hr="t" fillcolor="#a0a0a0" stroked="f"/>
+          <v:rect id="_x0000_i1026" style="width:0;height:1.5pt" o:hralign="center" o:hrstd="t" o:hr="t" fillcolor="#a0a0a0" stroked="f"/>
         </w:pict>
       </w:r>
     </w:p>
@@ -351,7 +351,7 @@
     <w:p>
       <w:r>
         <w:pict w14:anchorId="7D0B5CDE">
-          <v:rect id="_x0000_i1057" style="width:0;height:1.5pt" o:hralign="center" o:hrstd="t" o:hr="t" fillcolor="#a0a0a0" stroked="f"/>
+          <v:rect id="_x0000_i1027" style="width:0;height:1.5pt" o:hralign="center" o:hrstd="t" o:hr="t" fillcolor="#a0a0a0" stroked="f"/>
         </w:pict>
       </w:r>
     </w:p>
@@ -466,7 +466,7 @@
     <w:p>
       <w:r>
         <w:pict w14:anchorId="37F6A430">
-          <v:rect id="_x0000_i1058" style="width:0;height:1.5pt" o:hralign="center" o:hrstd="t" o:hr="t" fillcolor="#a0a0a0" stroked="f"/>
+          <v:rect id="_x0000_i1028" style="width:0;height:1.5pt" o:hralign="center" o:hrstd="t" o:hr="t" fillcolor="#a0a0a0" stroked="f"/>
         </w:pict>
       </w:r>
     </w:p>
@@ -537,8 +537,13 @@
           <w:numId w:val="5"/>
         </w:numPr>
       </w:pPr>
-      <w:r>
-        <w:t>So git pull and git push automatically know where to sync</w:t>
+      <w:proofErr w:type="gramStart"/>
+      <w:r>
+        <w:t>So</w:t>
+      </w:r>
+      <w:proofErr w:type="gramEnd"/>
+      <w:r>
+        <w:t xml:space="preserve"> git pull and git push automatically know where to sync</w:t>
       </w:r>
     </w:p>
     <w:p>
@@ -548,8 +553,13 @@
     </w:p>
     <w:p>
       <w:r>
-        <w:t>git branch -vv</w:t>
-      </w:r>
+        <w:t>git branch -</w:t>
+      </w:r>
+      <w:proofErr w:type="spellStart"/>
+      <w:r>
+        <w:t>vv</w:t>
+      </w:r>
+      <w:proofErr w:type="spellEnd"/>
     </w:p>
     <w:p>
       <w:r>
@@ -557,8 +567,13 @@
       </w:r>
     </w:p>
     <w:p>
-      <w:r>
-        <w:t>dev  [origin/dev] last commit message</w:t>
+      <w:proofErr w:type="gramStart"/>
+      <w:r>
+        <w:t>dev  [</w:t>
+      </w:r>
+      <w:proofErr w:type="gramEnd"/>
+      <w:r>
+        <w:t>origin/dev] last commit message</w:t>
       </w:r>
     </w:p>
     <w:p>
@@ -569,7 +584,7 @@
     <w:p>
       <w:r>
         <w:pict w14:anchorId="0C05A2E0">
-          <v:rect id="_x0000_i1059" style="width:0;height:1.5pt" o:hralign="center" o:hrstd="t" o:hr="t" fillcolor="#a0a0a0" stroked="f"/>
+          <v:rect id="_x0000_i1029" style="width:0;height:1.5pt" o:hralign="center" o:hrstd="t" o:hr="t" fillcolor="#a0a0a0" stroked="f"/>
         </w:pict>
       </w:r>
     </w:p>
@@ -653,7 +668,23 @@
           <w:b/>
           <w:bCs/>
         </w:rPr>
-        <w:t xml:space="preserve"> Remote branch (origin/branchName)</w:t>
+        <w:t xml:space="preserve"> Remote branch (origin/</w:t>
+      </w:r>
+      <w:proofErr w:type="spellStart"/>
+      <w:r>
+        <w:rPr>
+          <w:b/>
+          <w:bCs/>
+        </w:rPr>
+        <w:t>branchName</w:t>
+      </w:r>
+      <w:proofErr w:type="spellEnd"/>
+      <w:r>
+        <w:rPr>
+          <w:b/>
+          <w:bCs/>
+        </w:rPr>
+        <w:t>)</w:t>
       </w:r>
     </w:p>
     <w:p>
@@ -700,8 +731,13 @@
     </w:p>
     <w:p>
       <w:r>
-        <w:t>git add .</w:t>
-      </w:r>
+        <w:t xml:space="preserve">git </w:t>
+      </w:r>
+      <w:proofErr w:type="gramStart"/>
+      <w:r>
+        <w:t>add .</w:t>
+      </w:r>
+      <w:proofErr w:type="gramEnd"/>
     </w:p>
     <w:p>
       <w:r>
@@ -822,7 +858,7 @@
     <w:p>
       <w:r>
         <w:pict w14:anchorId="26204268">
-          <v:rect id="_x0000_i1077" style="width:0;height:1.5pt" o:hralign="center" o:hrstd="t" o:hr="t" fillcolor="#a0a0a0" stroked="f"/>
+          <v:rect id="_x0000_i1030" style="width:0;height:1.5pt" o:hralign="center" o:hrstd="t" o:hr="t" fillcolor="#a0a0a0" stroked="f"/>
         </w:pict>
       </w:r>
     </w:p>
@@ -886,8 +922,13 @@
     </w:p>
     <w:p>
       <w:r>
-        <w:t>git add .</w:t>
-      </w:r>
+        <w:t xml:space="preserve">git </w:t>
+      </w:r>
+      <w:proofErr w:type="gramStart"/>
+      <w:r>
+        <w:t>add .</w:t>
+      </w:r>
+      <w:proofErr w:type="gramEnd"/>
     </w:p>
     <w:p>
       <w:r>
@@ -954,7 +995,7 @@
     <w:p>
       <w:r>
         <w:pict w14:anchorId="3EA0564A">
-          <v:rect id="_x0000_i1078" style="width:0;height:1.5pt" o:hralign="center" o:hrstd="t" o:hr="t" fillcolor="#a0a0a0" stroked="f"/>
+          <v:rect id="_x0000_i1031" style="width:0;height:1.5pt" o:hralign="center" o:hrstd="t" o:hr="t" fillcolor="#a0a0a0" stroked="f"/>
         </w:pict>
       </w:r>
     </w:p>
@@ -1075,7 +1116,7 @@
     <w:p>
       <w:r>
         <w:pict w14:anchorId="00841248">
-          <v:rect id="_x0000_i1117" style="width:0;height:1.5pt" o:hralign="center" o:hrstd="t" o:hr="t" fillcolor="#a0a0a0" stroked="f"/>
+          <v:rect id="_x0000_i1032" style="width:0;height:1.5pt" o:hralign="center" o:hrstd="t" o:hr="t" fillcolor="#a0a0a0" stroked="f"/>
         </w:pict>
       </w:r>
     </w:p>
@@ -1239,7 +1280,7 @@
     <w:p>
       <w:r>
         <w:pict w14:anchorId="65BE0469">
-          <v:rect id="_x0000_i1118" style="width:0;height:1.5pt" o:hralign="center" o:hrstd="t" o:hr="t" fillcolor="#a0a0a0" stroked="f"/>
+          <v:rect id="_x0000_i1033" style="width:0;height:1.5pt" o:hralign="center" o:hrstd="t" o:hr="t" fillcolor="#a0a0a0" stroked="f"/>
         </w:pict>
       </w:r>
     </w:p>
@@ -1302,7 +1343,15 @@
     </w:p>
     <w:p>
       <w:r>
-        <w:t>A --- B --- C  (main)</w:t>
+        <w:t xml:space="preserve">A --- B --- </w:t>
+      </w:r>
+      <w:proofErr w:type="gramStart"/>
+      <w:r>
+        <w:t>C  (</w:t>
+      </w:r>
+      <w:proofErr w:type="gramEnd"/>
+      <w:r>
+        <w:t>main)</w:t>
       </w:r>
     </w:p>
     <w:p>
@@ -1361,7 +1410,7 @@
       <w:r>
         <w:lastRenderedPageBreak/>
         <w:pict w14:anchorId="45BC2015">
-          <v:rect id="_x0000_i1119" style="width:0;height:1.5pt" o:hralign="center" o:hrstd="t" o:hr="t" fillcolor="#a0a0a0" stroked="f"/>
+          <v:rect id="_x0000_i1034" style="width:0;height:1.5pt" o:hralign="center" o:hrstd="t" o:hr="t" fillcolor="#a0a0a0" stroked="f"/>
         </w:pict>
       </w:r>
     </w:p>
@@ -1382,7 +1431,15 @@
     </w:p>
     <w:p>
       <w:r>
-        <w:t>A --- B --- C --- D --- E  (dev)</w:t>
+        <w:t xml:space="preserve">A --- B --- C --- D --- </w:t>
+      </w:r>
+      <w:proofErr w:type="gramStart"/>
+      <w:r>
+        <w:t>E  (</w:t>
+      </w:r>
+      <w:proofErr w:type="gramEnd"/>
+      <w:r>
+        <w:t>dev)</w:t>
       </w:r>
     </w:p>
     <w:p>
@@ -1447,8 +1504,21 @@
       </w:r>
     </w:p>
     <w:p>
-      <w:r>
-        <w:t>So your working directory will show files from commit E when you're on dev,</w:t>
+      <w:proofErr w:type="gramStart"/>
+      <w:r>
+        <w:t>So</w:t>
+      </w:r>
+      <w:proofErr w:type="gramEnd"/>
+      <w:r>
+        <w:t xml:space="preserve"> </w:t>
+      </w:r>
+      <w:proofErr w:type="spellStart"/>
+      <w:r>
+        <w:t>your</w:t>
+      </w:r>
+      <w:proofErr w:type="spellEnd"/>
+      <w:r>
+        <w:t xml:space="preserve"> working directory will show files from commit E when you're on dev,</w:t>
       </w:r>
       <w:r>
         <w:br/>
@@ -1476,7 +1546,7 @@
     <w:p>
       <w:r>
         <w:pict w14:anchorId="5D279A99">
-          <v:rect id="_x0000_i1120" style="width:0;height:1.5pt" o:hralign="center" o:hrstd="t" o:hr="t" fillcolor="#a0a0a0" stroked="f"/>
+          <v:rect id="_x0000_i1035" style="width:0;height:1.5pt" o:hralign="center" o:hrstd="t" o:hr="t" fillcolor="#a0a0a0" stroked="f"/>
         </w:pict>
       </w:r>
     </w:p>
@@ -1649,7 +1719,7 @@
     <w:p>
       <w:r>
         <w:pict w14:anchorId="5362B8AC">
-          <v:rect id="_x0000_i1121" style="width:0;height:1.5pt" o:hralign="center" o:hrstd="t" o:hr="t" fillcolor="#a0a0a0" stroked="f"/>
+          <v:rect id="_x0000_i1036" style="width:0;height:1.5pt" o:hralign="center" o:hrstd="t" o:hr="t" fillcolor="#a0a0a0" stroked="f"/>
         </w:pict>
       </w:r>
     </w:p>
@@ -1728,7 +1798,7 @@
     <w:p>
       <w:r>
         <w:pict w14:anchorId="0D537734">
-          <v:rect id="_x0000_i1122" style="width:0;height:1.5pt" o:hralign="center" o:hrstd="t" o:hr="t" fillcolor="#a0a0a0" stroked="f"/>
+          <v:rect id="_x0000_i1037" style="width:0;height:1.5pt" o:hralign="center" o:hrstd="t" o:hr="t" fillcolor="#a0a0a0" stroked="f"/>
         </w:pict>
       </w:r>
     </w:p>
@@ -1871,6 +1941,759 @@
       </w:r>
     </w:p>
     <w:p/>
+    <w:p/>
+    <w:p>
+      <w:r>
+        <w:pict w14:anchorId="605B09D1">
+          <v:rect id="_x0000_i1094" style="width:0;height:1.5pt" o:hralign="center" o:hrstd="t" o:hr="t" fillcolor="#a0a0a0" stroked="f"/>
+        </w:pict>
+      </w:r>
+    </w:p>
+    <w:p>
+      <w:r>
+        <w:t xml:space="preserve">                                                                                            </w:t>
+      </w:r>
+    </w:p>
+    <w:p>
+      <w:r>
+        <w:t xml:space="preserve">Git </w:t>
+      </w:r>
+      <w:r>
+        <w:rPr>
+          <w:b/>
+          <w:bCs/>
+        </w:rPr>
+        <w:t>automatically moves the pointer</w:t>
+      </w:r>
+      <w:r>
+        <w:t xml:space="preserve"> and updates your working directory to match that branch. Let me explain </w:t>
+      </w:r>
+      <w:r>
+        <w:rPr>
+          <w:b/>
+          <w:bCs/>
+        </w:rPr>
+        <w:t>step by step with a simple example</w:t>
+      </w:r>
+      <w:r>
+        <w:t>.</w:t>
+      </w:r>
+    </w:p>
+    <w:p>
+      <w:r>
+        <w:pict w14:anchorId="49B7A120">
+          <v:rect id="_x0000_i1080" style="width:0;height:1.5pt" o:hralign="center" o:hrstd="t" o:hr="t" fillcolor="#a0a0a0" stroked="f"/>
+        </w:pict>
+      </w:r>
+    </w:p>
+    <w:p>
+      <w:pPr>
+        <w:rPr>
+          <w:b/>
+          <w:bCs/>
+        </w:rPr>
+      </w:pPr>
+      <w:r>
+        <w:rPr>
+          <w:rFonts w:ascii="Segoe UI Emoji" w:hAnsi="Segoe UI Emoji" w:cs="Segoe UI Emoji"/>
+          <w:b/>
+          <w:bCs/>
+        </w:rPr>
+        <w:t>✅</w:t>
+      </w:r>
+      <w:r>
+        <w:rPr>
+          <w:b/>
+          <w:bCs/>
+        </w:rPr>
+        <w:t xml:space="preserve"> 1. Imagine you have a repo with main branch</w:t>
+      </w:r>
+    </w:p>
+    <w:p>
+      <w:r>
+        <w:t xml:space="preserve">A --- B --- </w:t>
+      </w:r>
+      <w:proofErr w:type="gramStart"/>
+      <w:r>
+        <w:t>C  (</w:t>
+      </w:r>
+      <w:proofErr w:type="gramEnd"/>
+      <w:r>
+        <w:t>main)</w:t>
+      </w:r>
+    </w:p>
+    <w:p>
+      <w:pPr>
+        <w:numPr>
+          <w:ilvl w:val="0"/>
+          <w:numId w:val="13"/>
+        </w:numPr>
+      </w:pPr>
+      <w:r>
+        <w:t>main points to commit C</w:t>
+      </w:r>
+    </w:p>
+    <w:p>
+      <w:pPr>
+        <w:numPr>
+          <w:ilvl w:val="0"/>
+          <w:numId w:val="13"/>
+        </w:numPr>
+      </w:pPr>
+      <w:r>
+        <w:t>Working directory files match commit C</w:t>
+      </w:r>
+    </w:p>
+    <w:p>
+      <w:r>
+        <w:pict w14:anchorId="24AD2DC8">
+          <v:rect id="_x0000_i1081" style="width:0;height:1.5pt" o:hralign="center" o:hrstd="t" o:hr="t" fillcolor="#a0a0a0" stroked="f"/>
+        </w:pict>
+      </w:r>
+    </w:p>
+    <w:p>
+      <w:pPr>
+        <w:rPr>
+          <w:b/>
+          <w:bCs/>
+        </w:rPr>
+      </w:pPr>
+      <w:r>
+        <w:rPr>
+          <w:rFonts w:ascii="Segoe UI Emoji" w:hAnsi="Segoe UI Emoji" w:cs="Segoe UI Emoji"/>
+          <w:b/>
+          <w:bCs/>
+        </w:rPr>
+        <w:t>✅</w:t>
+      </w:r>
+      <w:r>
+        <w:rPr>
+          <w:b/>
+          <w:bCs/>
+        </w:rPr>
+        <w:t xml:space="preserve"> 2. Create a new branch dev</w:t>
+      </w:r>
+    </w:p>
+    <w:p>
+      <w:r>
+        <w:t>git checkout -b dev</w:t>
+      </w:r>
+    </w:p>
+    <w:p>
+      <w:r>
+        <w:t>Now the branch structure looks like this:</w:t>
+      </w:r>
+    </w:p>
+    <w:p>
+      <w:r>
+        <w:t xml:space="preserve">A --- B --- </w:t>
+      </w:r>
+      <w:proofErr w:type="gramStart"/>
+      <w:r>
+        <w:t>C  (</w:t>
+      </w:r>
+      <w:proofErr w:type="gramEnd"/>
+      <w:r>
+        <w:t>main, dev)</w:t>
+      </w:r>
+    </w:p>
+    <w:p>
+      <w:pPr>
+        <w:numPr>
+          <w:ilvl w:val="0"/>
+          <w:numId w:val="14"/>
+        </w:numPr>
+      </w:pPr>
+      <w:r>
+        <w:t xml:space="preserve">Both </w:t>
+      </w:r>
+      <w:r>
+        <w:rPr>
+          <w:b/>
+          <w:bCs/>
+        </w:rPr>
+        <w:t>main</w:t>
+      </w:r>
+      <w:r>
+        <w:t xml:space="preserve"> and </w:t>
+      </w:r>
+      <w:r>
+        <w:rPr>
+          <w:b/>
+          <w:bCs/>
+        </w:rPr>
+        <w:t>dev</w:t>
+      </w:r>
+      <w:r>
+        <w:t xml:space="preserve"> point to the same commit C</w:t>
+      </w:r>
+    </w:p>
+    <w:p>
+      <w:pPr>
+        <w:numPr>
+          <w:ilvl w:val="0"/>
+          <w:numId w:val="14"/>
+        </w:numPr>
+      </w:pPr>
+      <w:r>
+        <w:t>Working directory files are identical to commit C</w:t>
+      </w:r>
+    </w:p>
+    <w:p>
+      <w:r>
+        <w:pict w14:anchorId="22C20D60">
+          <v:rect id="_x0000_i1082" style="width:0;height:1.5pt" o:hralign="center" o:hrstd="t" o:hr="t" fillcolor="#a0a0a0" stroked="f"/>
+        </w:pict>
+      </w:r>
+    </w:p>
+    <w:p>
+      <w:pPr>
+        <w:rPr>
+          <w:b/>
+          <w:bCs/>
+        </w:rPr>
+      </w:pPr>
+      <w:r>
+        <w:rPr>
+          <w:rFonts w:ascii="Segoe UI Emoji" w:hAnsi="Segoe UI Emoji" w:cs="Segoe UI Emoji"/>
+          <w:b/>
+          <w:bCs/>
+        </w:rPr>
+        <w:t>✅</w:t>
+      </w:r>
+      <w:r>
+        <w:rPr>
+          <w:b/>
+          <w:bCs/>
+        </w:rPr>
+        <w:t xml:space="preserve"> 3. Make a commit on dev</w:t>
+      </w:r>
+    </w:p>
+    <w:p>
+      <w:r>
+        <w:t>Add a file feature.txt, then:</w:t>
+      </w:r>
+    </w:p>
+    <w:p>
+      <w:r>
+        <w:t>git add feature.txt</w:t>
+      </w:r>
+    </w:p>
+    <w:p>
+      <w:r>
+        <w:lastRenderedPageBreak/>
+        <w:t>git commit -m "Add feature"</w:t>
+      </w:r>
+    </w:p>
+    <w:p>
+      <w:r>
+        <w:t>Now the commit history:</w:t>
+      </w:r>
+    </w:p>
+    <w:p>
+      <w:r>
+        <w:t xml:space="preserve">A --- B --- </w:t>
+      </w:r>
+      <w:proofErr w:type="gramStart"/>
+      <w:r>
+        <w:t>C  (</w:t>
+      </w:r>
+      <w:proofErr w:type="gramEnd"/>
+      <w:r>
+        <w:t>main)</w:t>
+      </w:r>
+    </w:p>
+    <w:p>
+      <w:r>
+        <w:t xml:space="preserve">           \</w:t>
+      </w:r>
+    </w:p>
+    <w:p>
+      <w:r>
+        <w:t xml:space="preserve">            </w:t>
+      </w:r>
+      <w:proofErr w:type="gramStart"/>
+      <w:r>
+        <w:t>D  (</w:t>
+      </w:r>
+      <w:proofErr w:type="gramEnd"/>
+      <w:r>
+        <w:t>dev)</w:t>
+      </w:r>
+    </w:p>
+    <w:p>
+      <w:pPr>
+        <w:numPr>
+          <w:ilvl w:val="0"/>
+          <w:numId w:val="15"/>
+        </w:numPr>
+      </w:pPr>
+      <w:r>
+        <w:t>dev now points to commit D</w:t>
+      </w:r>
+    </w:p>
+    <w:p>
+      <w:pPr>
+        <w:numPr>
+          <w:ilvl w:val="0"/>
+          <w:numId w:val="15"/>
+        </w:numPr>
+      </w:pPr>
+      <w:r>
+        <w:t>main still points to C</w:t>
+      </w:r>
+    </w:p>
+    <w:p>
+      <w:pPr>
+        <w:numPr>
+          <w:ilvl w:val="0"/>
+          <w:numId w:val="15"/>
+        </w:numPr>
+      </w:pPr>
+      <w:proofErr w:type="spellStart"/>
+      <w:r>
+        <w:t>Your</w:t>
+      </w:r>
+      <w:proofErr w:type="spellEnd"/>
+      <w:r>
+        <w:t xml:space="preserve"> working directory shows </w:t>
+      </w:r>
+      <w:r>
+        <w:rPr>
+          <w:b/>
+          <w:bCs/>
+        </w:rPr>
+        <w:t>files from commit D</w:t>
+      </w:r>
+    </w:p>
+    <w:p>
+      <w:r>
+        <w:pict w14:anchorId="0987ECCD">
+          <v:rect id="_x0000_i1083" style="width:0;height:1.5pt" o:hralign="center" o:hrstd="t" o:hr="t" fillcolor="#a0a0a0" stroked="f"/>
+        </w:pict>
+      </w:r>
+    </w:p>
+    <w:p>
+      <w:pPr>
+        <w:rPr>
+          <w:b/>
+          <w:bCs/>
+        </w:rPr>
+      </w:pPr>
+      <w:r>
+        <w:rPr>
+          <w:rFonts w:ascii="Segoe UI Emoji" w:hAnsi="Segoe UI Emoji" w:cs="Segoe UI Emoji"/>
+          <w:b/>
+          <w:bCs/>
+        </w:rPr>
+        <w:t>✅</w:t>
+      </w:r>
+      <w:r>
+        <w:rPr>
+          <w:b/>
+          <w:bCs/>
+        </w:rPr>
+        <w:t xml:space="preserve"> 4. Checkout main</w:t>
+      </w:r>
+    </w:p>
+    <w:p>
+      <w:r>
+        <w:t>git checkout main</w:t>
+      </w:r>
+    </w:p>
+    <w:p>
+      <w:r>
+        <w:t>Here’s what Git does:</w:t>
+      </w:r>
+    </w:p>
+    <w:p>
+      <w:pPr>
+        <w:numPr>
+          <w:ilvl w:val="0"/>
+          <w:numId w:val="16"/>
+        </w:numPr>
+      </w:pPr>
+      <w:r>
+        <w:t xml:space="preserve">Moves </w:t>
+      </w:r>
+      <w:r>
+        <w:rPr>
+          <w:b/>
+          <w:bCs/>
+        </w:rPr>
+        <w:t>HEAD pointer</w:t>
+      </w:r>
+      <w:r>
+        <w:t xml:space="preserve"> to main</w:t>
+      </w:r>
+    </w:p>
+    <w:p>
+      <w:pPr>
+        <w:numPr>
+          <w:ilvl w:val="0"/>
+          <w:numId w:val="16"/>
+        </w:numPr>
+      </w:pPr>
+      <w:r>
+        <w:t xml:space="preserve">Updates your working directory to </w:t>
+      </w:r>
+      <w:r>
+        <w:rPr>
+          <w:b/>
+          <w:bCs/>
+        </w:rPr>
+        <w:t>match commit C</w:t>
+      </w:r>
+    </w:p>
+    <w:p>
+      <w:pPr>
+        <w:numPr>
+          <w:ilvl w:val="0"/>
+          <w:numId w:val="16"/>
+        </w:numPr>
+      </w:pPr>
+      <w:r>
+        <w:t>Any uncommitted changes must be staged or stashed before switching</w:t>
+      </w:r>
+    </w:p>
+    <w:p>
+      <w:r>
+        <w:t>Now:</w:t>
+      </w:r>
+    </w:p>
+    <w:p>
+      <w:r>
+        <w:t>HEAD → main</w:t>
+      </w:r>
+    </w:p>
+    <w:p>
+      <w:pPr>
+        <w:numPr>
+          <w:ilvl w:val="0"/>
+          <w:numId w:val="17"/>
+        </w:numPr>
+      </w:pPr>
+      <w:r>
+        <w:t>Working directory files no longer include feature.txt</w:t>
+      </w:r>
+    </w:p>
+    <w:p>
+      <w:pPr>
+        <w:numPr>
+          <w:ilvl w:val="0"/>
+          <w:numId w:val="17"/>
+        </w:numPr>
+      </w:pPr>
+      <w:r>
+        <w:t>You are back on main branch</w:t>
+      </w:r>
+    </w:p>
+    <w:p>
+      <w:r>
+        <w:pict w14:anchorId="3E942E8B">
+          <v:rect id="_x0000_i1084" style="width:0;height:1.5pt" o:hralign="center" o:hrstd="t" o:hr="t" fillcolor="#a0a0a0" stroked="f"/>
+        </w:pict>
+      </w:r>
+    </w:p>
+    <w:p>
+      <w:pPr>
+        <w:rPr>
+          <w:b/>
+          <w:bCs/>
+        </w:rPr>
+      </w:pPr>
+      <w:r>
+        <w:rPr>
+          <w:rFonts w:ascii="Segoe UI Emoji" w:hAnsi="Segoe UI Emoji" w:cs="Segoe UI Emoji"/>
+          <w:b/>
+          <w:bCs/>
+        </w:rPr>
+        <w:t>🟢</w:t>
+      </w:r>
+      <w:r>
+        <w:rPr>
+          <w:b/>
+          <w:bCs/>
+        </w:rPr>
+        <w:t xml:space="preserve"> 5. Checkout dev again</w:t>
+      </w:r>
+    </w:p>
+    <w:p>
+      <w:r>
+        <w:t>git checkout dev</w:t>
+      </w:r>
+    </w:p>
+    <w:p>
+      <w:r>
+        <w:t xml:space="preserve">Git moves </w:t>
+      </w:r>
+      <w:r>
+        <w:rPr>
+          <w:b/>
+          <w:bCs/>
+        </w:rPr>
+        <w:t>HEAD</w:t>
+      </w:r>
+      <w:r>
+        <w:t xml:space="preserve"> to dev → working directory now shows feature.txt again.</w:t>
+      </w:r>
+    </w:p>
+    <w:p>
+      <w:r>
+        <w:t>HEAD → dev</w:t>
+      </w:r>
+    </w:p>
+    <w:p>
+      <w:pPr>
+        <w:numPr>
+          <w:ilvl w:val="0"/>
+          <w:numId w:val="18"/>
+        </w:numPr>
+      </w:pPr>
+      <w:r>
+        <w:t>All files in your folder automatically change to match the branch</w:t>
+      </w:r>
+    </w:p>
+    <w:p>
+      <w:pPr>
+        <w:numPr>
+          <w:ilvl w:val="0"/>
+          <w:numId w:val="18"/>
+        </w:numPr>
+      </w:pPr>
+      <w:r>
+        <w:t>You don’t have to manually move files</w:t>
+      </w:r>
+    </w:p>
+    <w:p>
+      <w:r>
+        <w:pict w14:anchorId="55CA5B91">
+          <v:rect id="_x0000_i1085" style="width:0;height:1.5pt" o:hralign="center" o:hrstd="t" o:hr="t" fillcolor="#a0a0a0" stroked="f"/>
+        </w:pict>
+      </w:r>
+    </w:p>
+    <w:p>
+      <w:pPr>
+        <w:rPr>
+          <w:b/>
+          <w:bCs/>
+        </w:rPr>
+      </w:pPr>
+      <w:r>
+        <w:rPr>
+          <w:rFonts w:ascii="Segoe UI Emoji" w:hAnsi="Segoe UI Emoji" w:cs="Segoe UI Emoji"/>
+          <w:b/>
+          <w:bCs/>
+        </w:rPr>
+        <w:t>🔑</w:t>
+      </w:r>
+      <w:r>
+        <w:rPr>
+          <w:b/>
+          <w:bCs/>
+        </w:rPr>
+        <w:t xml:space="preserve"> Key Points</w:t>
+      </w:r>
+    </w:p>
+    <w:p>
+      <w:pPr>
+        <w:numPr>
+          <w:ilvl w:val="0"/>
+          <w:numId w:val="19"/>
+        </w:numPr>
+      </w:pPr>
+      <w:r>
+        <w:t>git checkout &lt;branch&gt; → moves HEAD pointer to that branch</w:t>
+      </w:r>
+    </w:p>
+    <w:p>
+      <w:pPr>
+        <w:numPr>
+          <w:ilvl w:val="0"/>
+          <w:numId w:val="19"/>
+        </w:numPr>
+      </w:pPr>
+      <w:r>
+        <w:t>Working directory automatically updates to match branch’s commit</w:t>
+      </w:r>
+    </w:p>
+    <w:p>
+      <w:pPr>
+        <w:numPr>
+          <w:ilvl w:val="0"/>
+          <w:numId w:val="19"/>
+        </w:numPr>
+      </w:pPr>
+      <w:r>
+        <w:t>Branches share history until they diverge</w:t>
+      </w:r>
+    </w:p>
+    <w:p>
+      <w:pPr>
+        <w:numPr>
+          <w:ilvl w:val="0"/>
+          <w:numId w:val="19"/>
+        </w:numPr>
+      </w:pPr>
+      <w:r>
+        <w:lastRenderedPageBreak/>
+        <w:t xml:space="preserve">Checkout only works if there are </w:t>
+      </w:r>
+      <w:r>
+        <w:rPr>
+          <w:b/>
+          <w:bCs/>
+        </w:rPr>
+        <w:t>no conflicting uncommitted changes</w:t>
+      </w:r>
+    </w:p>
+    <w:p>
+      <w:r>
+        <w:pict w14:anchorId="4F27B80B">
+          <v:rect id="_x0000_i1086" style="width:0;height:1.5pt" o:hralign="center" o:hrstd="t" o:hr="t" fillcolor="#a0a0a0" stroked="f"/>
+        </w:pict>
+      </w:r>
+    </w:p>
+    <w:p>
+      <w:pPr>
+        <w:rPr>
+          <w:b/>
+          <w:bCs/>
+        </w:rPr>
+      </w:pPr>
+      <w:r>
+        <w:rPr>
+          <w:rFonts w:ascii="Segoe UI Emoji" w:hAnsi="Segoe UI Emoji" w:cs="Segoe UI Emoji"/>
+          <w:b/>
+          <w:bCs/>
+        </w:rPr>
+        <w:t>✅</w:t>
+      </w:r>
+      <w:r>
+        <w:rPr>
+          <w:b/>
+          <w:bCs/>
+        </w:rPr>
+        <w:t xml:space="preserve"> Quick Example Commands</w:t>
+      </w:r>
+    </w:p>
+    <w:p>
+      <w:r>
+        <w:t># Create new branch dev from main</w:t>
+      </w:r>
+    </w:p>
+    <w:p>
+      <w:r>
+        <w:t>git checkout -b dev</w:t>
+      </w:r>
+    </w:p>
+    <w:p/>
+    <w:p>
+      <w:r>
+        <w:t># Add a new file</w:t>
+      </w:r>
+    </w:p>
+    <w:p>
+      <w:r>
+        <w:t>echo "Feature work" &gt; feature.txt</w:t>
+      </w:r>
+    </w:p>
+    <w:p>
+      <w:r>
+        <w:t xml:space="preserve">git </w:t>
+      </w:r>
+      <w:proofErr w:type="gramStart"/>
+      <w:r>
+        <w:t>add .</w:t>
+      </w:r>
+      <w:proofErr w:type="gramEnd"/>
+    </w:p>
+    <w:p>
+      <w:r>
+        <w:t>git commit -m "Add feature"</w:t>
+      </w:r>
+    </w:p>
+    <w:p/>
+    <w:p>
+      <w:r>
+        <w:t># Switch back to main</w:t>
+      </w:r>
+    </w:p>
+    <w:p>
+      <w:r>
+        <w:t>git checkout main</w:t>
+      </w:r>
+    </w:p>
+    <w:p>
+      <w:r>
+        <w:t>ls   # feature.txt disappears</w:t>
+      </w:r>
+    </w:p>
+    <w:p/>
+    <w:p>
+      <w:r>
+        <w:t># Switch back to dev</w:t>
+      </w:r>
+    </w:p>
+    <w:p>
+      <w:r>
+        <w:t>git checkout dev</w:t>
+      </w:r>
+    </w:p>
+    <w:p>
+      <w:r>
+        <w:t>ls   # feature.txt reappears</w:t>
+      </w:r>
+    </w:p>
+    <w:p/>
+    <w:p>
+      <w:r>
+        <w:rPr>
+          <w:noProof/>
+        </w:rPr>
+        <w:drawing>
+          <wp:inline distT="0" distB="0" distL="0" distR="0" wp14:anchorId="327F20F3" wp14:editId="3F44D80F">
+            <wp:extent cx="5731510" cy="2104390"/>
+            <wp:effectExtent l="0" t="0" r="2540" b="0"/>
+            <wp:docPr id="119386822" name="Picture 1"/>
+            <wp:cNvGraphicFramePr>
+              <a:graphicFrameLocks xmlns:a="http://schemas.openxmlformats.org/drawingml/2006/main" noChangeAspect="1"/>
+            </wp:cNvGraphicFramePr>
+            <a:graphic xmlns:a="http://schemas.openxmlformats.org/drawingml/2006/main">
+              <a:graphicData uri="http://schemas.openxmlformats.org/drawingml/2006/picture">
+                <pic:pic xmlns:pic="http://schemas.openxmlformats.org/drawingml/2006/picture">
+                  <pic:nvPicPr>
+                    <pic:cNvPr id="119386822" name="Picture 119386822"/>
+                    <pic:cNvPicPr/>
+                  </pic:nvPicPr>
+                  <pic:blipFill>
+                    <a:blip r:embed="rId5">
+                      <a:extLst>
+                        <a:ext uri="{28A0092B-C50C-407E-A947-70E740481C1C}">
+                          <a14:useLocalDpi xmlns:a14="http://schemas.microsoft.com/office/drawing/2010/main" val="0"/>
+                        </a:ext>
+                      </a:extLst>
+                    </a:blip>
+                    <a:stretch>
+                      <a:fillRect/>
+                    </a:stretch>
+                  </pic:blipFill>
+                  <pic:spPr>
+                    <a:xfrm>
+                      <a:off x="0" y="0"/>
+                      <a:ext cx="5731510" cy="2104390"/>
+                    </a:xfrm>
+                    <a:prstGeom prst="rect">
+                      <a:avLst/>
+                    </a:prstGeom>
+                  </pic:spPr>
+                </pic:pic>
+              </a:graphicData>
+            </a:graphic>
+          </wp:inline>
+        </w:drawing>
+      </w:r>
+    </w:p>
     <w:sectPr>
       <w:pgSz w:w="11906" w:h="16838"/>
       <w:pgMar w:top="1440" w:right="1440" w:bottom="1440" w:left="1440" w:header="708" w:footer="708" w:gutter="0"/>
@@ -2033,6 +2856,155 @@
     </w:lvl>
   </w:abstractNum>
   <w:abstractNum w:abstractNumId="1" w15:restartNumberingAfterBreak="0">
+    <w:nsid w:val="07D82CDE"/>
+    <w:multiLevelType w:val="multilevel"/>
+    <w:tmpl w:val="DFF09B52"/>
+    <w:lvl w:ilvl="0">
+      <w:start w:val="1"/>
+      <w:numFmt w:val="bullet"/>
+      <w:lvlText w:val=""/>
+      <w:lvlJc w:val="left"/>
+      <w:pPr>
+        <w:tabs>
+          <w:tab w:val="num" w:pos="720"/>
+        </w:tabs>
+        <w:ind w:left="720" w:hanging="360"/>
+      </w:pPr>
+      <w:rPr>
+        <w:rFonts w:ascii="Symbol" w:hAnsi="Symbol" w:hint="default"/>
+        <w:sz w:val="20"/>
+      </w:rPr>
+    </w:lvl>
+    <w:lvl w:ilvl="1" w:tentative="1">
+      <w:start w:val="1"/>
+      <w:numFmt w:val="bullet"/>
+      <w:lvlText w:val="o"/>
+      <w:lvlJc w:val="left"/>
+      <w:pPr>
+        <w:tabs>
+          <w:tab w:val="num" w:pos="1440"/>
+        </w:tabs>
+        <w:ind w:left="1440" w:hanging="360"/>
+      </w:pPr>
+      <w:rPr>
+        <w:rFonts w:ascii="Courier New" w:hAnsi="Courier New" w:hint="default"/>
+        <w:sz w:val="20"/>
+      </w:rPr>
+    </w:lvl>
+    <w:lvl w:ilvl="2" w:tentative="1">
+      <w:start w:val="1"/>
+      <w:numFmt w:val="bullet"/>
+      <w:lvlText w:val=""/>
+      <w:lvlJc w:val="left"/>
+      <w:pPr>
+        <w:tabs>
+          <w:tab w:val="num" w:pos="2160"/>
+        </w:tabs>
+        <w:ind w:left="2160" w:hanging="360"/>
+      </w:pPr>
+      <w:rPr>
+        <w:rFonts w:ascii="Wingdings" w:hAnsi="Wingdings" w:hint="default"/>
+        <w:sz w:val="20"/>
+      </w:rPr>
+    </w:lvl>
+    <w:lvl w:ilvl="3" w:tentative="1">
+      <w:start w:val="1"/>
+      <w:numFmt w:val="bullet"/>
+      <w:lvlText w:val=""/>
+      <w:lvlJc w:val="left"/>
+      <w:pPr>
+        <w:tabs>
+          <w:tab w:val="num" w:pos="2880"/>
+        </w:tabs>
+        <w:ind w:left="2880" w:hanging="360"/>
+      </w:pPr>
+      <w:rPr>
+        <w:rFonts w:ascii="Wingdings" w:hAnsi="Wingdings" w:hint="default"/>
+        <w:sz w:val="20"/>
+      </w:rPr>
+    </w:lvl>
+    <w:lvl w:ilvl="4" w:tentative="1">
+      <w:start w:val="1"/>
+      <w:numFmt w:val="bullet"/>
+      <w:lvlText w:val=""/>
+      <w:lvlJc w:val="left"/>
+      <w:pPr>
+        <w:tabs>
+          <w:tab w:val="num" w:pos="3600"/>
+        </w:tabs>
+        <w:ind w:left="3600" w:hanging="360"/>
+      </w:pPr>
+      <w:rPr>
+        <w:rFonts w:ascii="Wingdings" w:hAnsi="Wingdings" w:hint="default"/>
+        <w:sz w:val="20"/>
+      </w:rPr>
+    </w:lvl>
+    <w:lvl w:ilvl="5" w:tentative="1">
+      <w:start w:val="1"/>
+      <w:numFmt w:val="bullet"/>
+      <w:lvlText w:val=""/>
+      <w:lvlJc w:val="left"/>
+      <w:pPr>
+        <w:tabs>
+          <w:tab w:val="num" w:pos="4320"/>
+        </w:tabs>
+        <w:ind w:left="4320" w:hanging="360"/>
+      </w:pPr>
+      <w:rPr>
+        <w:rFonts w:ascii="Wingdings" w:hAnsi="Wingdings" w:hint="default"/>
+        <w:sz w:val="20"/>
+      </w:rPr>
+    </w:lvl>
+    <w:lvl w:ilvl="6" w:tentative="1">
+      <w:start w:val="1"/>
+      <w:numFmt w:val="bullet"/>
+      <w:lvlText w:val=""/>
+      <w:lvlJc w:val="left"/>
+      <w:pPr>
+        <w:tabs>
+          <w:tab w:val="num" w:pos="5040"/>
+        </w:tabs>
+        <w:ind w:left="5040" w:hanging="360"/>
+      </w:pPr>
+      <w:rPr>
+        <w:rFonts w:ascii="Wingdings" w:hAnsi="Wingdings" w:hint="default"/>
+        <w:sz w:val="20"/>
+      </w:rPr>
+    </w:lvl>
+    <w:lvl w:ilvl="7" w:tentative="1">
+      <w:start w:val="1"/>
+      <w:numFmt w:val="bullet"/>
+      <w:lvlText w:val=""/>
+      <w:lvlJc w:val="left"/>
+      <w:pPr>
+        <w:tabs>
+          <w:tab w:val="num" w:pos="5760"/>
+        </w:tabs>
+        <w:ind w:left="5760" w:hanging="360"/>
+      </w:pPr>
+      <w:rPr>
+        <w:rFonts w:ascii="Wingdings" w:hAnsi="Wingdings" w:hint="default"/>
+        <w:sz w:val="20"/>
+      </w:rPr>
+    </w:lvl>
+    <w:lvl w:ilvl="8" w:tentative="1">
+      <w:start w:val="1"/>
+      <w:numFmt w:val="bullet"/>
+      <w:lvlText w:val=""/>
+      <w:lvlJc w:val="left"/>
+      <w:pPr>
+        <w:tabs>
+          <w:tab w:val="num" w:pos="6480"/>
+        </w:tabs>
+        <w:ind w:left="6480" w:hanging="360"/>
+      </w:pPr>
+      <w:rPr>
+        <w:rFonts w:ascii="Wingdings" w:hAnsi="Wingdings" w:hint="default"/>
+        <w:sz w:val="20"/>
+      </w:rPr>
+    </w:lvl>
+  </w:abstractNum>
+  <w:abstractNum w:abstractNumId="2" w15:restartNumberingAfterBreak="0">
     <w:nsid w:val="136A0F6A"/>
     <w:multiLevelType w:val="multilevel"/>
     <w:tmpl w:val="30A82D92"/>
@@ -2181,7 +3153,7 @@
       </w:rPr>
     </w:lvl>
   </w:abstractNum>
-  <w:abstractNum w:abstractNumId="2" w15:restartNumberingAfterBreak="0">
+  <w:abstractNum w:abstractNumId="3" w15:restartNumberingAfterBreak="0">
     <w:nsid w:val="14D618DE"/>
     <w:multiLevelType w:val="multilevel"/>
     <w:tmpl w:val="6A06BF80"/>
@@ -2330,7 +3302,7 @@
       </w:rPr>
     </w:lvl>
   </w:abstractNum>
-  <w:abstractNum w:abstractNumId="3" w15:restartNumberingAfterBreak="0">
+  <w:abstractNum w:abstractNumId="4" w15:restartNumberingAfterBreak="0">
     <w:nsid w:val="17FE10DA"/>
     <w:multiLevelType w:val="multilevel"/>
     <w:tmpl w:val="613A8D34"/>
@@ -2479,7 +3451,7 @@
       </w:rPr>
     </w:lvl>
   </w:abstractNum>
-  <w:abstractNum w:abstractNumId="4" w15:restartNumberingAfterBreak="0">
+  <w:abstractNum w:abstractNumId="5" w15:restartNumberingAfterBreak="0">
     <w:nsid w:val="1B704936"/>
     <w:multiLevelType w:val="multilevel"/>
     <w:tmpl w:val="BE70571A"/>
@@ -2628,7 +3600,7 @@
       </w:rPr>
     </w:lvl>
   </w:abstractNum>
-  <w:abstractNum w:abstractNumId="5" w15:restartNumberingAfterBreak="0">
+  <w:abstractNum w:abstractNumId="6" w15:restartNumberingAfterBreak="0">
     <w:nsid w:val="34706557"/>
     <w:multiLevelType w:val="multilevel"/>
     <w:tmpl w:val="26B69680"/>
@@ -2777,7 +3749,7 @@
       </w:rPr>
     </w:lvl>
   </w:abstractNum>
-  <w:abstractNum w:abstractNumId="6" w15:restartNumberingAfterBreak="0">
+  <w:abstractNum w:abstractNumId="7" w15:restartNumberingAfterBreak="0">
     <w:nsid w:val="35930B66"/>
     <w:multiLevelType w:val="multilevel"/>
     <w:tmpl w:val="E4BC8230"/>
@@ -2926,7 +3898,7 @@
       </w:rPr>
     </w:lvl>
   </w:abstractNum>
-  <w:abstractNum w:abstractNumId="7" w15:restartNumberingAfterBreak="0">
+  <w:abstractNum w:abstractNumId="8" w15:restartNumberingAfterBreak="0">
     <w:nsid w:val="3C14058F"/>
     <w:multiLevelType w:val="multilevel"/>
     <w:tmpl w:val="FE8CEDE2"/>
@@ -3075,7 +4047,120 @@
       </w:rPr>
     </w:lvl>
   </w:abstractNum>
-  <w:abstractNum w:abstractNumId="8" w15:restartNumberingAfterBreak="0">
+  <w:abstractNum w:abstractNumId="9" w15:restartNumberingAfterBreak="0">
+    <w:nsid w:val="3FC65DCC"/>
+    <w:multiLevelType w:val="multilevel"/>
+    <w:tmpl w:val="30E66030"/>
+    <w:lvl w:ilvl="0">
+      <w:start w:val="1"/>
+      <w:numFmt w:val="decimal"/>
+      <w:lvlText w:val="%1."/>
+      <w:lvlJc w:val="left"/>
+      <w:pPr>
+        <w:tabs>
+          <w:tab w:val="num" w:pos="720"/>
+        </w:tabs>
+        <w:ind w:left="720" w:hanging="360"/>
+      </w:pPr>
+    </w:lvl>
+    <w:lvl w:ilvl="1" w:tentative="1">
+      <w:start w:val="1"/>
+      <w:numFmt w:val="decimal"/>
+      <w:lvlText w:val="%2."/>
+      <w:lvlJc w:val="left"/>
+      <w:pPr>
+        <w:tabs>
+          <w:tab w:val="num" w:pos="1440"/>
+        </w:tabs>
+        <w:ind w:left="1440" w:hanging="360"/>
+      </w:pPr>
+    </w:lvl>
+    <w:lvl w:ilvl="2" w:tentative="1">
+      <w:start w:val="1"/>
+      <w:numFmt w:val="decimal"/>
+      <w:lvlText w:val="%3."/>
+      <w:lvlJc w:val="left"/>
+      <w:pPr>
+        <w:tabs>
+          <w:tab w:val="num" w:pos="2160"/>
+        </w:tabs>
+        <w:ind w:left="2160" w:hanging="360"/>
+      </w:pPr>
+    </w:lvl>
+    <w:lvl w:ilvl="3" w:tentative="1">
+      <w:start w:val="1"/>
+      <w:numFmt w:val="decimal"/>
+      <w:lvlText w:val="%4."/>
+      <w:lvlJc w:val="left"/>
+      <w:pPr>
+        <w:tabs>
+          <w:tab w:val="num" w:pos="2880"/>
+        </w:tabs>
+        <w:ind w:left="2880" w:hanging="360"/>
+      </w:pPr>
+    </w:lvl>
+    <w:lvl w:ilvl="4" w:tentative="1">
+      <w:start w:val="1"/>
+      <w:numFmt w:val="decimal"/>
+      <w:lvlText w:val="%5."/>
+      <w:lvlJc w:val="left"/>
+      <w:pPr>
+        <w:tabs>
+          <w:tab w:val="num" w:pos="3600"/>
+        </w:tabs>
+        <w:ind w:left="3600" w:hanging="360"/>
+      </w:pPr>
+    </w:lvl>
+    <w:lvl w:ilvl="5" w:tentative="1">
+      <w:start w:val="1"/>
+      <w:numFmt w:val="decimal"/>
+      <w:lvlText w:val="%6."/>
+      <w:lvlJc w:val="left"/>
+      <w:pPr>
+        <w:tabs>
+          <w:tab w:val="num" w:pos="4320"/>
+        </w:tabs>
+        <w:ind w:left="4320" w:hanging="360"/>
+      </w:pPr>
+    </w:lvl>
+    <w:lvl w:ilvl="6" w:tentative="1">
+      <w:start w:val="1"/>
+      <w:numFmt w:val="decimal"/>
+      <w:lvlText w:val="%7."/>
+      <w:lvlJc w:val="left"/>
+      <w:pPr>
+        <w:tabs>
+          <w:tab w:val="num" w:pos="5040"/>
+        </w:tabs>
+        <w:ind w:left="5040" w:hanging="360"/>
+      </w:pPr>
+    </w:lvl>
+    <w:lvl w:ilvl="7" w:tentative="1">
+      <w:start w:val="1"/>
+      <w:numFmt w:val="decimal"/>
+      <w:lvlText w:val="%8."/>
+      <w:lvlJc w:val="left"/>
+      <w:pPr>
+        <w:tabs>
+          <w:tab w:val="num" w:pos="5760"/>
+        </w:tabs>
+        <w:ind w:left="5760" w:hanging="360"/>
+      </w:pPr>
+    </w:lvl>
+    <w:lvl w:ilvl="8" w:tentative="1">
+      <w:start w:val="1"/>
+      <w:numFmt w:val="decimal"/>
+      <w:lvlText w:val="%9."/>
+      <w:lvlJc w:val="left"/>
+      <w:pPr>
+        <w:tabs>
+          <w:tab w:val="num" w:pos="6480"/>
+        </w:tabs>
+        <w:ind w:left="6480" w:hanging="360"/>
+      </w:pPr>
+    </w:lvl>
+  </w:abstractNum>
+  <w:abstractNum w:abstractNumId="10" w15:restartNumberingAfterBreak="0">
     <w:nsid w:val="44CD241D"/>
     <w:multiLevelType w:val="multilevel"/>
     <w:tmpl w:val="30C2D8FE"/>
@@ -3188,7 +4273,7 @@
       </w:pPr>
     </w:lvl>
   </w:abstractNum>
-  <w:abstractNum w:abstractNumId="9" w15:restartNumberingAfterBreak="0">
+  <w:abstractNum w:abstractNumId="11" w15:restartNumberingAfterBreak="0">
     <w:nsid w:val="4F0F495C"/>
     <w:multiLevelType w:val="multilevel"/>
     <w:tmpl w:val="430C7188"/>
@@ -3337,7 +4422,305 @@
       </w:rPr>
     </w:lvl>
   </w:abstractNum>
-  <w:abstractNum w:abstractNumId="10" w15:restartNumberingAfterBreak="0">
+  <w:abstractNum w:abstractNumId="12" w15:restartNumberingAfterBreak="0">
+    <w:nsid w:val="529448CB"/>
+    <w:multiLevelType w:val="multilevel"/>
+    <w:tmpl w:val="A6582AD2"/>
+    <w:lvl w:ilvl="0">
+      <w:start w:val="1"/>
+      <w:numFmt w:val="bullet"/>
+      <w:lvlText w:val=""/>
+      <w:lvlJc w:val="left"/>
+      <w:pPr>
+        <w:tabs>
+          <w:tab w:val="num" w:pos="720"/>
+        </w:tabs>
+        <w:ind w:left="720" w:hanging="360"/>
+      </w:pPr>
+      <w:rPr>
+        <w:rFonts w:ascii="Symbol" w:hAnsi="Symbol" w:hint="default"/>
+        <w:sz w:val="20"/>
+      </w:rPr>
+    </w:lvl>
+    <w:lvl w:ilvl="1" w:tentative="1">
+      <w:start w:val="1"/>
+      <w:numFmt w:val="bullet"/>
+      <w:lvlText w:val="o"/>
+      <w:lvlJc w:val="left"/>
+      <w:pPr>
+        <w:tabs>
+          <w:tab w:val="num" w:pos="1440"/>
+        </w:tabs>
+        <w:ind w:left="1440" w:hanging="360"/>
+      </w:pPr>
+      <w:rPr>
+        <w:rFonts w:ascii="Courier New" w:hAnsi="Courier New" w:hint="default"/>
+        <w:sz w:val="20"/>
+      </w:rPr>
+    </w:lvl>
+    <w:lvl w:ilvl="2" w:tentative="1">
+      <w:start w:val="1"/>
+      <w:numFmt w:val="bullet"/>
+      <w:lvlText w:val=""/>
+      <w:lvlJc w:val="left"/>
+      <w:pPr>
+        <w:tabs>
+          <w:tab w:val="num" w:pos="2160"/>
+        </w:tabs>
+        <w:ind w:left="2160" w:hanging="360"/>
+      </w:pPr>
+      <w:rPr>
+        <w:rFonts w:ascii="Wingdings" w:hAnsi="Wingdings" w:hint="default"/>
+        <w:sz w:val="20"/>
+      </w:rPr>
+    </w:lvl>
+    <w:lvl w:ilvl="3" w:tentative="1">
+      <w:start w:val="1"/>
+      <w:numFmt w:val="bullet"/>
+      <w:lvlText w:val=""/>
+      <w:lvlJc w:val="left"/>
+      <w:pPr>
+        <w:tabs>
+          <w:tab w:val="num" w:pos="2880"/>
+        </w:tabs>
+        <w:ind w:left="2880" w:hanging="360"/>
+      </w:pPr>
+      <w:rPr>
+        <w:rFonts w:ascii="Wingdings" w:hAnsi="Wingdings" w:hint="default"/>
+        <w:sz w:val="20"/>
+      </w:rPr>
+    </w:lvl>
+    <w:lvl w:ilvl="4" w:tentative="1">
+      <w:start w:val="1"/>
+      <w:numFmt w:val="bullet"/>
+      <w:lvlText w:val=""/>
+      <w:lvlJc w:val="left"/>
+      <w:pPr>
+        <w:tabs>
+          <w:tab w:val="num" w:pos="3600"/>
+        </w:tabs>
+        <w:ind w:left="3600" w:hanging="360"/>
+      </w:pPr>
+      <w:rPr>
+        <w:rFonts w:ascii="Wingdings" w:hAnsi="Wingdings" w:hint="default"/>
+        <w:sz w:val="20"/>
+      </w:rPr>
+    </w:lvl>
+    <w:lvl w:ilvl="5" w:tentative="1">
+      <w:start w:val="1"/>
+      <w:numFmt w:val="bullet"/>
+      <w:lvlText w:val=""/>
+      <w:lvlJc w:val="left"/>
+      <w:pPr>
+        <w:tabs>
+          <w:tab w:val="num" w:pos="4320"/>
+        </w:tabs>
+        <w:ind w:left="4320" w:hanging="360"/>
+      </w:pPr>
+      <w:rPr>
+        <w:rFonts w:ascii="Wingdings" w:hAnsi="Wingdings" w:hint="default"/>
+        <w:sz w:val="20"/>
+      </w:rPr>
+    </w:lvl>
+    <w:lvl w:ilvl="6" w:tentative="1">
+      <w:start w:val="1"/>
+      <w:numFmt w:val="bullet"/>
+      <w:lvlText w:val=""/>
+      <w:lvlJc w:val="left"/>
+      <w:pPr>
+        <w:tabs>
+          <w:tab w:val="num" w:pos="5040"/>
+        </w:tabs>
+        <w:ind w:left="5040" w:hanging="360"/>
+      </w:pPr>
+      <w:rPr>
+        <w:rFonts w:ascii="Wingdings" w:hAnsi="Wingdings" w:hint="default"/>
+        <w:sz w:val="20"/>
+      </w:rPr>
+    </w:lvl>
+    <w:lvl w:ilvl="7" w:tentative="1">
+      <w:start w:val="1"/>
+      <w:numFmt w:val="bullet"/>
+      <w:lvlText w:val=""/>
+      <w:lvlJc w:val="left"/>
+      <w:pPr>
+        <w:tabs>
+          <w:tab w:val="num" w:pos="5760"/>
+        </w:tabs>
+        <w:ind w:left="5760" w:hanging="360"/>
+      </w:pPr>
+      <w:rPr>
+        <w:rFonts w:ascii="Wingdings" w:hAnsi="Wingdings" w:hint="default"/>
+        <w:sz w:val="20"/>
+      </w:rPr>
+    </w:lvl>
+    <w:lvl w:ilvl="8" w:tentative="1">
+      <w:start w:val="1"/>
+      <w:numFmt w:val="bullet"/>
+      <w:lvlText w:val=""/>
+      <w:lvlJc w:val="left"/>
+      <w:pPr>
+        <w:tabs>
+          <w:tab w:val="num" w:pos="6480"/>
+        </w:tabs>
+        <w:ind w:left="6480" w:hanging="360"/>
+      </w:pPr>
+      <w:rPr>
+        <w:rFonts w:ascii="Wingdings" w:hAnsi="Wingdings" w:hint="default"/>
+        <w:sz w:val="20"/>
+      </w:rPr>
+    </w:lvl>
+  </w:abstractNum>
+  <w:abstractNum w:abstractNumId="13" w15:restartNumberingAfterBreak="0">
+    <w:nsid w:val="5F3B32EA"/>
+    <w:multiLevelType w:val="multilevel"/>
+    <w:tmpl w:val="0696EDF6"/>
+    <w:lvl w:ilvl="0">
+      <w:start w:val="1"/>
+      <w:numFmt w:val="bullet"/>
+      <w:lvlText w:val=""/>
+      <w:lvlJc w:val="left"/>
+      <w:pPr>
+        <w:tabs>
+          <w:tab w:val="num" w:pos="720"/>
+        </w:tabs>
+        <w:ind w:left="720" w:hanging="360"/>
+      </w:pPr>
+      <w:rPr>
+        <w:rFonts w:ascii="Symbol" w:hAnsi="Symbol" w:hint="default"/>
+        <w:sz w:val="20"/>
+      </w:rPr>
+    </w:lvl>
+    <w:lvl w:ilvl="1" w:tentative="1">
+      <w:start w:val="1"/>
+      <w:numFmt w:val="bullet"/>
+      <w:lvlText w:val="o"/>
+      <w:lvlJc w:val="left"/>
+      <w:pPr>
+        <w:tabs>
+          <w:tab w:val="num" w:pos="1440"/>
+        </w:tabs>
+        <w:ind w:left="1440" w:hanging="360"/>
+      </w:pPr>
+      <w:rPr>
+        <w:rFonts w:ascii="Courier New" w:hAnsi="Courier New" w:hint="default"/>
+        <w:sz w:val="20"/>
+      </w:rPr>
+    </w:lvl>
+    <w:lvl w:ilvl="2" w:tentative="1">
+      <w:start w:val="1"/>
+      <w:numFmt w:val="bullet"/>
+      <w:lvlText w:val=""/>
+      <w:lvlJc w:val="left"/>
+      <w:pPr>
+        <w:tabs>
+          <w:tab w:val="num" w:pos="2160"/>
+        </w:tabs>
+        <w:ind w:left="2160" w:hanging="360"/>
+      </w:pPr>
+      <w:rPr>
+        <w:rFonts w:ascii="Wingdings" w:hAnsi="Wingdings" w:hint="default"/>
+        <w:sz w:val="20"/>
+      </w:rPr>
+    </w:lvl>
+    <w:lvl w:ilvl="3" w:tentative="1">
+      <w:start w:val="1"/>
+      <w:numFmt w:val="bullet"/>
+      <w:lvlText w:val=""/>
+      <w:lvlJc w:val="left"/>
+      <w:pPr>
+        <w:tabs>
+          <w:tab w:val="num" w:pos="2880"/>
+        </w:tabs>
+        <w:ind w:left="2880" w:hanging="360"/>
+      </w:pPr>
+      <w:rPr>
+        <w:rFonts w:ascii="Wingdings" w:hAnsi="Wingdings" w:hint="default"/>
+        <w:sz w:val="20"/>
+      </w:rPr>
+    </w:lvl>
+    <w:lvl w:ilvl="4" w:tentative="1">
+      <w:start w:val="1"/>
+      <w:numFmt w:val="bullet"/>
+      <w:lvlText w:val=""/>
+      <w:lvlJc w:val="left"/>
+      <w:pPr>
+        <w:tabs>
+          <w:tab w:val="num" w:pos="3600"/>
+        </w:tabs>
+        <w:ind w:left="3600" w:hanging="360"/>
+      </w:pPr>
+      <w:rPr>
+        <w:rFonts w:ascii="Wingdings" w:hAnsi="Wingdings" w:hint="default"/>
+        <w:sz w:val="20"/>
+      </w:rPr>
+    </w:lvl>
+    <w:lvl w:ilvl="5" w:tentative="1">
+      <w:start w:val="1"/>
+      <w:numFmt w:val="bullet"/>
+      <w:lvlText w:val=""/>
+      <w:lvlJc w:val="left"/>
+      <w:pPr>
+        <w:tabs>
+          <w:tab w:val="num" w:pos="4320"/>
+        </w:tabs>
+        <w:ind w:left="4320" w:hanging="360"/>
+      </w:pPr>
+      <w:rPr>
+        <w:rFonts w:ascii="Wingdings" w:hAnsi="Wingdings" w:hint="default"/>
+        <w:sz w:val="20"/>
+      </w:rPr>
+    </w:lvl>
+    <w:lvl w:ilvl="6" w:tentative="1">
+      <w:start w:val="1"/>
+      <w:numFmt w:val="bullet"/>
+      <w:lvlText w:val=""/>
+      <w:lvlJc w:val="left"/>
+      <w:pPr>
+        <w:tabs>
+          <w:tab w:val="num" w:pos="5040"/>
+        </w:tabs>
+        <w:ind w:left="5040" w:hanging="360"/>
+      </w:pPr>
+      <w:rPr>
+        <w:rFonts w:ascii="Wingdings" w:hAnsi="Wingdings" w:hint="default"/>
+        <w:sz w:val="20"/>
+      </w:rPr>
+    </w:lvl>
+    <w:lvl w:ilvl="7" w:tentative="1">
+      <w:start w:val="1"/>
+      <w:numFmt w:val="bullet"/>
+      <w:lvlText w:val=""/>
+      <w:lvlJc w:val="left"/>
+      <w:pPr>
+        <w:tabs>
+          <w:tab w:val="num" w:pos="5760"/>
+        </w:tabs>
+        <w:ind w:left="5760" w:hanging="360"/>
+      </w:pPr>
+      <w:rPr>
+        <w:rFonts w:ascii="Wingdings" w:hAnsi="Wingdings" w:hint="default"/>
+        <w:sz w:val="20"/>
+      </w:rPr>
+    </w:lvl>
+    <w:lvl w:ilvl="8" w:tentative="1">
+      <w:start w:val="1"/>
+      <w:numFmt w:val="bullet"/>
+      <w:lvlText w:val=""/>
+      <w:lvlJc w:val="left"/>
+      <w:pPr>
+        <w:tabs>
+          <w:tab w:val="num" w:pos="6480"/>
+        </w:tabs>
+        <w:ind w:left="6480" w:hanging="360"/>
+      </w:pPr>
+      <w:rPr>
+        <w:rFonts w:ascii="Wingdings" w:hAnsi="Wingdings" w:hint="default"/>
+        <w:sz w:val="20"/>
+      </w:rPr>
+    </w:lvl>
+  </w:abstractNum>
+  <w:abstractNum w:abstractNumId="14" w15:restartNumberingAfterBreak="0">
     <w:nsid w:val="60241718"/>
     <w:multiLevelType w:val="multilevel"/>
     <w:tmpl w:val="65C819E0"/>
@@ -3450,7 +4833,269 @@
       </w:pPr>
     </w:lvl>
   </w:abstractNum>
-  <w:abstractNum w:abstractNumId="11" w15:restartNumberingAfterBreak="0">
+  <w:abstractNum w:abstractNumId="15" w15:restartNumberingAfterBreak="0">
+    <w:nsid w:val="60C70299"/>
+    <w:multiLevelType w:val="multilevel"/>
+    <w:tmpl w:val="8AA6981C"/>
+    <w:lvl w:ilvl="0">
+      <w:start w:val="1"/>
+      <w:numFmt w:val="decimal"/>
+      <w:lvlText w:val="%1."/>
+      <w:lvlJc w:val="left"/>
+      <w:pPr>
+        <w:tabs>
+          <w:tab w:val="num" w:pos="720"/>
+        </w:tabs>
+        <w:ind w:left="720" w:hanging="360"/>
+      </w:pPr>
+    </w:lvl>
+    <w:lvl w:ilvl="1" w:tentative="1">
+      <w:start w:val="1"/>
+      <w:numFmt w:val="decimal"/>
+      <w:lvlText w:val="%2."/>
+      <w:lvlJc w:val="left"/>
+      <w:pPr>
+        <w:tabs>
+          <w:tab w:val="num" w:pos="1440"/>
+        </w:tabs>
+        <w:ind w:left="1440" w:hanging="360"/>
+      </w:pPr>
+    </w:lvl>
+    <w:lvl w:ilvl="2" w:tentative="1">
+      <w:start w:val="1"/>
+      <w:numFmt w:val="decimal"/>
+      <w:lvlText w:val="%3."/>
+      <w:lvlJc w:val="left"/>
+      <w:pPr>
+        <w:tabs>
+          <w:tab w:val="num" w:pos="2160"/>
+        </w:tabs>
+        <w:ind w:left="2160" w:hanging="360"/>
+      </w:pPr>
+    </w:lvl>
+    <w:lvl w:ilvl="3" w:tentative="1">
+      <w:start w:val="1"/>
+      <w:numFmt w:val="decimal"/>
+      <w:lvlText w:val="%4."/>
+      <w:lvlJc w:val="left"/>
+      <w:pPr>
+        <w:tabs>
+          <w:tab w:val="num" w:pos="2880"/>
+        </w:tabs>
+        <w:ind w:left="2880" w:hanging="360"/>
+      </w:pPr>
+    </w:lvl>
+    <w:lvl w:ilvl="4" w:tentative="1">
+      <w:start w:val="1"/>
+      <w:numFmt w:val="decimal"/>
+      <w:lvlText w:val="%5."/>
+      <w:lvlJc w:val="left"/>
+      <w:pPr>
+        <w:tabs>
+          <w:tab w:val="num" w:pos="3600"/>
+        </w:tabs>
+        <w:ind w:left="3600" w:hanging="360"/>
+      </w:pPr>
+    </w:lvl>
+    <w:lvl w:ilvl="5" w:tentative="1">
+      <w:start w:val="1"/>
+      <w:numFmt w:val="decimal"/>
+      <w:lvlText w:val="%6."/>
+      <w:lvlJc w:val="left"/>
+      <w:pPr>
+        <w:tabs>
+          <w:tab w:val="num" w:pos="4320"/>
+        </w:tabs>
+        <w:ind w:left="4320" w:hanging="360"/>
+      </w:pPr>
+    </w:lvl>
+    <w:lvl w:ilvl="6" w:tentative="1">
+      <w:start w:val="1"/>
+      <w:numFmt w:val="decimal"/>
+      <w:lvlText w:val="%7."/>
+      <w:lvlJc w:val="left"/>
+      <w:pPr>
+        <w:tabs>
+          <w:tab w:val="num" w:pos="5040"/>
+        </w:tabs>
+        <w:ind w:left="5040" w:hanging="360"/>
+      </w:pPr>
+    </w:lvl>
+    <w:lvl w:ilvl="7" w:tentative="1">
+      <w:start w:val="1"/>
+      <w:numFmt w:val="decimal"/>
+      <w:lvlText w:val="%8."/>
+      <w:lvlJc w:val="left"/>
+      <w:pPr>
+        <w:tabs>
+          <w:tab w:val="num" w:pos="5760"/>
+        </w:tabs>
+        <w:ind w:left="5760" w:hanging="360"/>
+      </w:pPr>
+    </w:lvl>
+    <w:lvl w:ilvl="8" w:tentative="1">
+      <w:start w:val="1"/>
+      <w:numFmt w:val="decimal"/>
+      <w:lvlText w:val="%9."/>
+      <w:lvlJc w:val="left"/>
+      <w:pPr>
+        <w:tabs>
+          <w:tab w:val="num" w:pos="6480"/>
+        </w:tabs>
+        <w:ind w:left="6480" w:hanging="360"/>
+      </w:pPr>
+    </w:lvl>
+  </w:abstractNum>
+  <w:abstractNum w:abstractNumId="16" w15:restartNumberingAfterBreak="0">
+    <w:nsid w:val="655B329D"/>
+    <w:multiLevelType w:val="multilevel"/>
+    <w:tmpl w:val="EFDC54A8"/>
+    <w:lvl w:ilvl="0">
+      <w:start w:val="1"/>
+      <w:numFmt w:val="bullet"/>
+      <w:lvlText w:val=""/>
+      <w:lvlJc w:val="left"/>
+      <w:pPr>
+        <w:tabs>
+          <w:tab w:val="num" w:pos="720"/>
+        </w:tabs>
+        <w:ind w:left="720" w:hanging="360"/>
+      </w:pPr>
+      <w:rPr>
+        <w:rFonts w:ascii="Symbol" w:hAnsi="Symbol" w:hint="default"/>
+        <w:sz w:val="20"/>
+      </w:rPr>
+    </w:lvl>
+    <w:lvl w:ilvl="1" w:tentative="1">
+      <w:start w:val="1"/>
+      <w:numFmt w:val="bullet"/>
+      <w:lvlText w:val="o"/>
+      <w:lvlJc w:val="left"/>
+      <w:pPr>
+        <w:tabs>
+          <w:tab w:val="num" w:pos="1440"/>
+        </w:tabs>
+        <w:ind w:left="1440" w:hanging="360"/>
+      </w:pPr>
+      <w:rPr>
+        <w:rFonts w:ascii="Courier New" w:hAnsi="Courier New" w:hint="default"/>
+        <w:sz w:val="20"/>
+      </w:rPr>
+    </w:lvl>
+    <w:lvl w:ilvl="2" w:tentative="1">
+      <w:start w:val="1"/>
+      <w:numFmt w:val="bullet"/>
+      <w:lvlText w:val=""/>
+      <w:lvlJc w:val="left"/>
+      <w:pPr>
+        <w:tabs>
+          <w:tab w:val="num" w:pos="2160"/>
+        </w:tabs>
+        <w:ind w:left="2160" w:hanging="360"/>
+      </w:pPr>
+      <w:rPr>
+        <w:rFonts w:ascii="Wingdings" w:hAnsi="Wingdings" w:hint="default"/>
+        <w:sz w:val="20"/>
+      </w:rPr>
+    </w:lvl>
+    <w:lvl w:ilvl="3" w:tentative="1">
+      <w:start w:val="1"/>
+      <w:numFmt w:val="bullet"/>
+      <w:lvlText w:val=""/>
+      <w:lvlJc w:val="left"/>
+      <w:pPr>
+        <w:tabs>
+          <w:tab w:val="num" w:pos="2880"/>
+        </w:tabs>
+        <w:ind w:left="2880" w:hanging="360"/>
+      </w:pPr>
+      <w:rPr>
+        <w:rFonts w:ascii="Wingdings" w:hAnsi="Wingdings" w:hint="default"/>
+        <w:sz w:val="20"/>
+      </w:rPr>
+    </w:lvl>
+    <w:lvl w:ilvl="4" w:tentative="1">
+      <w:start w:val="1"/>
+      <w:numFmt w:val="bullet"/>
+      <w:lvlText w:val=""/>
+      <w:lvlJc w:val="left"/>
+      <w:pPr>
+        <w:tabs>
+          <w:tab w:val="num" w:pos="3600"/>
+        </w:tabs>
+        <w:ind w:left="3600" w:hanging="360"/>
+      </w:pPr>
+      <w:rPr>
+        <w:rFonts w:ascii="Wingdings" w:hAnsi="Wingdings" w:hint="default"/>
+        <w:sz w:val="20"/>
+      </w:rPr>
+    </w:lvl>
+    <w:lvl w:ilvl="5" w:tentative="1">
+      <w:start w:val="1"/>
+      <w:numFmt w:val="bullet"/>
+      <w:lvlText w:val=""/>
+      <w:lvlJc w:val="left"/>
+      <w:pPr>
+        <w:tabs>
+          <w:tab w:val="num" w:pos="4320"/>
+        </w:tabs>
+        <w:ind w:left="4320" w:hanging="360"/>
+      </w:pPr>
+      <w:rPr>
+        <w:rFonts w:ascii="Wingdings" w:hAnsi="Wingdings" w:hint="default"/>
+        <w:sz w:val="20"/>
+      </w:rPr>
+    </w:lvl>
+    <w:lvl w:ilvl="6" w:tentative="1">
+      <w:start w:val="1"/>
+      <w:numFmt w:val="bullet"/>
+      <w:lvlText w:val=""/>
+      <w:lvlJc w:val="left"/>
+      <w:pPr>
+        <w:tabs>
+          <w:tab w:val="num" w:pos="5040"/>
+        </w:tabs>
+        <w:ind w:left="5040" w:hanging="360"/>
+      </w:pPr>
+      <w:rPr>
+        <w:rFonts w:ascii="Wingdings" w:hAnsi="Wingdings" w:hint="default"/>
+        <w:sz w:val="20"/>
+      </w:rPr>
+    </w:lvl>
+    <w:lvl w:ilvl="7" w:tentative="1">
+      <w:start w:val="1"/>
+      <w:numFmt w:val="bullet"/>
+      <w:lvlText w:val=""/>
+      <w:lvlJc w:val="left"/>
+      <w:pPr>
+        <w:tabs>
+          <w:tab w:val="num" w:pos="5760"/>
+        </w:tabs>
+        <w:ind w:left="5760" w:hanging="360"/>
+      </w:pPr>
+      <w:rPr>
+        <w:rFonts w:ascii="Wingdings" w:hAnsi="Wingdings" w:hint="default"/>
+        <w:sz w:val="20"/>
+      </w:rPr>
+    </w:lvl>
+    <w:lvl w:ilvl="8" w:tentative="1">
+      <w:start w:val="1"/>
+      <w:numFmt w:val="bullet"/>
+      <w:lvlText w:val=""/>
+      <w:lvlJc w:val="left"/>
+      <w:pPr>
+        <w:tabs>
+          <w:tab w:val="num" w:pos="6480"/>
+        </w:tabs>
+        <w:ind w:left="6480" w:hanging="360"/>
+      </w:pPr>
+      <w:rPr>
+        <w:rFonts w:ascii="Wingdings" w:hAnsi="Wingdings" w:hint="default"/>
+        <w:sz w:val="20"/>
+      </w:rPr>
+    </w:lvl>
+  </w:abstractNum>
+  <w:abstractNum w:abstractNumId="17" w15:restartNumberingAfterBreak="0">
     <w:nsid w:val="69367F4B"/>
     <w:multiLevelType w:val="multilevel"/>
     <w:tmpl w:val="51BC0E02"/>
@@ -3599,41 +5244,211 @@
       </w:rPr>
     </w:lvl>
   </w:abstractNum>
+  <w:abstractNum w:abstractNumId="18" w15:restartNumberingAfterBreak="0">
+    <w:nsid w:val="7A433132"/>
+    <w:multiLevelType w:val="multilevel"/>
+    <w:tmpl w:val="EC7019E4"/>
+    <w:lvl w:ilvl="0">
+      <w:start w:val="1"/>
+      <w:numFmt w:val="bullet"/>
+      <w:lvlText w:val=""/>
+      <w:lvlJc w:val="left"/>
+      <w:pPr>
+        <w:tabs>
+          <w:tab w:val="num" w:pos="720"/>
+        </w:tabs>
+        <w:ind w:left="720" w:hanging="360"/>
+      </w:pPr>
+      <w:rPr>
+        <w:rFonts w:ascii="Symbol" w:hAnsi="Symbol" w:hint="default"/>
+        <w:sz w:val="20"/>
+      </w:rPr>
+    </w:lvl>
+    <w:lvl w:ilvl="1" w:tentative="1">
+      <w:start w:val="1"/>
+      <w:numFmt w:val="bullet"/>
+      <w:lvlText w:val="o"/>
+      <w:lvlJc w:val="left"/>
+      <w:pPr>
+        <w:tabs>
+          <w:tab w:val="num" w:pos="1440"/>
+        </w:tabs>
+        <w:ind w:left="1440" w:hanging="360"/>
+      </w:pPr>
+      <w:rPr>
+        <w:rFonts w:ascii="Courier New" w:hAnsi="Courier New" w:hint="default"/>
+        <w:sz w:val="20"/>
+      </w:rPr>
+    </w:lvl>
+    <w:lvl w:ilvl="2" w:tentative="1">
+      <w:start w:val="1"/>
+      <w:numFmt w:val="bullet"/>
+      <w:lvlText w:val=""/>
+      <w:lvlJc w:val="left"/>
+      <w:pPr>
+        <w:tabs>
+          <w:tab w:val="num" w:pos="2160"/>
+        </w:tabs>
+        <w:ind w:left="2160" w:hanging="360"/>
+      </w:pPr>
+      <w:rPr>
+        <w:rFonts w:ascii="Wingdings" w:hAnsi="Wingdings" w:hint="default"/>
+        <w:sz w:val="20"/>
+      </w:rPr>
+    </w:lvl>
+    <w:lvl w:ilvl="3" w:tentative="1">
+      <w:start w:val="1"/>
+      <w:numFmt w:val="bullet"/>
+      <w:lvlText w:val=""/>
+      <w:lvlJc w:val="left"/>
+      <w:pPr>
+        <w:tabs>
+          <w:tab w:val="num" w:pos="2880"/>
+        </w:tabs>
+        <w:ind w:left="2880" w:hanging="360"/>
+      </w:pPr>
+      <w:rPr>
+        <w:rFonts w:ascii="Wingdings" w:hAnsi="Wingdings" w:hint="default"/>
+        <w:sz w:val="20"/>
+      </w:rPr>
+    </w:lvl>
+    <w:lvl w:ilvl="4" w:tentative="1">
+      <w:start w:val="1"/>
+      <w:numFmt w:val="bullet"/>
+      <w:lvlText w:val=""/>
+      <w:lvlJc w:val="left"/>
+      <w:pPr>
+        <w:tabs>
+          <w:tab w:val="num" w:pos="3600"/>
+        </w:tabs>
+        <w:ind w:left="3600" w:hanging="360"/>
+      </w:pPr>
+      <w:rPr>
+        <w:rFonts w:ascii="Wingdings" w:hAnsi="Wingdings" w:hint="default"/>
+        <w:sz w:val="20"/>
+      </w:rPr>
+    </w:lvl>
+    <w:lvl w:ilvl="5" w:tentative="1">
+      <w:start w:val="1"/>
+      <w:numFmt w:val="bullet"/>
+      <w:lvlText w:val=""/>
+      <w:lvlJc w:val="left"/>
+      <w:pPr>
+        <w:tabs>
+          <w:tab w:val="num" w:pos="4320"/>
+        </w:tabs>
+        <w:ind w:left="4320" w:hanging="360"/>
+      </w:pPr>
+      <w:rPr>
+        <w:rFonts w:ascii="Wingdings" w:hAnsi="Wingdings" w:hint="default"/>
+        <w:sz w:val="20"/>
+      </w:rPr>
+    </w:lvl>
+    <w:lvl w:ilvl="6" w:tentative="1">
+      <w:start w:val="1"/>
+      <w:numFmt w:val="bullet"/>
+      <w:lvlText w:val=""/>
+      <w:lvlJc w:val="left"/>
+      <w:pPr>
+        <w:tabs>
+          <w:tab w:val="num" w:pos="5040"/>
+        </w:tabs>
+        <w:ind w:left="5040" w:hanging="360"/>
+      </w:pPr>
+      <w:rPr>
+        <w:rFonts w:ascii="Wingdings" w:hAnsi="Wingdings" w:hint="default"/>
+        <w:sz w:val="20"/>
+      </w:rPr>
+    </w:lvl>
+    <w:lvl w:ilvl="7" w:tentative="1">
+      <w:start w:val="1"/>
+      <w:numFmt w:val="bullet"/>
+      <w:lvlText w:val=""/>
+      <w:lvlJc w:val="left"/>
+      <w:pPr>
+        <w:tabs>
+          <w:tab w:val="num" w:pos="5760"/>
+        </w:tabs>
+        <w:ind w:left="5760" w:hanging="360"/>
+      </w:pPr>
+      <w:rPr>
+        <w:rFonts w:ascii="Wingdings" w:hAnsi="Wingdings" w:hint="default"/>
+        <w:sz w:val="20"/>
+      </w:rPr>
+    </w:lvl>
+    <w:lvl w:ilvl="8" w:tentative="1">
+      <w:start w:val="1"/>
+      <w:numFmt w:val="bullet"/>
+      <w:lvlText w:val=""/>
+      <w:lvlJc w:val="left"/>
+      <w:pPr>
+        <w:tabs>
+          <w:tab w:val="num" w:pos="6480"/>
+        </w:tabs>
+        <w:ind w:left="6480" w:hanging="360"/>
+      </w:pPr>
+      <w:rPr>
+        <w:rFonts w:ascii="Wingdings" w:hAnsi="Wingdings" w:hint="default"/>
+        <w:sz w:val="20"/>
+      </w:rPr>
+    </w:lvl>
+  </w:abstractNum>
   <w:num w:numId="1" w16cid:durableId="144396129">
-    <w:abstractNumId w:val="8"/>
+    <w:abstractNumId w:val="10"/>
   </w:num>
   <w:num w:numId="2" w16cid:durableId="209652814">
     <w:abstractNumId w:val="0"/>
   </w:num>
   <w:num w:numId="3" w16cid:durableId="46269653">
-    <w:abstractNumId w:val="9"/>
+    <w:abstractNumId w:val="11"/>
   </w:num>
   <w:num w:numId="4" w16cid:durableId="2091927089">
+    <w:abstractNumId w:val="5"/>
+  </w:num>
+  <w:num w:numId="5" w16cid:durableId="329213265">
+    <w:abstractNumId w:val="3"/>
+  </w:num>
+  <w:num w:numId="6" w16cid:durableId="282345099">
+    <w:abstractNumId w:val="14"/>
+  </w:num>
+  <w:num w:numId="7" w16cid:durableId="1069961470">
     <w:abstractNumId w:val="4"/>
   </w:num>
-  <w:num w:numId="5" w16cid:durableId="329213265">
+  <w:num w:numId="8" w16cid:durableId="1357997727">
+    <w:abstractNumId w:val="17"/>
+  </w:num>
+  <w:num w:numId="9" w16cid:durableId="510067282">
+    <w:abstractNumId w:val="6"/>
+  </w:num>
+  <w:num w:numId="10" w16cid:durableId="1801802445">
+    <w:abstractNumId w:val="7"/>
+  </w:num>
+  <w:num w:numId="11" w16cid:durableId="1499079125">
+    <w:abstractNumId w:val="8"/>
+  </w:num>
+  <w:num w:numId="12" w16cid:durableId="1645356292">
     <w:abstractNumId w:val="2"/>
   </w:num>
-  <w:num w:numId="6" w16cid:durableId="282345099">
-    <w:abstractNumId w:val="10"/>
+  <w:num w:numId="13" w16cid:durableId="495269383">
+    <w:abstractNumId w:val="12"/>
   </w:num>
-  <w:num w:numId="7" w16cid:durableId="1069961470">
-    <w:abstractNumId w:val="3"/>
+  <w:num w:numId="14" w16cid:durableId="1356465347">
+    <w:abstractNumId w:val="18"/>
   </w:num>
-  <w:num w:numId="8" w16cid:durableId="1357997727">
-    <w:abstractNumId w:val="11"/>
+  <w:num w:numId="15" w16cid:durableId="216167574">
+    <w:abstractNumId w:val="16"/>
   </w:num>
-  <w:num w:numId="9" w16cid:durableId="510067282">
-    <w:abstractNumId w:val="5"/>
+  <w:num w:numId="16" w16cid:durableId="2067872333">
+    <w:abstractNumId w:val="15"/>
   </w:num>
-  <w:num w:numId="10" w16cid:durableId="1801802445">
-    <w:abstractNumId w:val="6"/>
+  <w:num w:numId="17" w16cid:durableId="1010989761">
+    <w:abstractNumId w:val="13"/>
   </w:num>
-  <w:num w:numId="11" w16cid:durableId="1499079125">
-    <w:abstractNumId w:val="7"/>
+  <w:num w:numId="18" w16cid:durableId="321933468">
+    <w:abstractNumId w:val="1"/>
   </w:num>
-  <w:num w:numId="12" w16cid:durableId="1645356292">
-    <w:abstractNumId w:val="1"/>
+  <w:num w:numId="19" w16cid:durableId="972905713">
+    <w:abstractNumId w:val="9"/>
   </w:num>
 </w:numbering>
 </file>

</xml_diff>